<commit_message>
Updated images list for app
</commit_message>
<xml_diff>
--- a/res/ImagesForApp.docx
+++ b/res/ImagesForApp.docx
@@ -5,6 +5,7 @@
     <w:p>
       <w:pPr>
         <w:rPr>
+          <w:rFonts w:hint="eastAsia"/>
           <w:lang w:val="en-US"/>
         </w:rPr>
       </w:pPr>
@@ -28,6 +29,7 @@
     <w:p>
       <w:pPr>
         <w:rPr>
+          <w:rFonts w:hint="eastAsia"/>
           <w:lang w:val="en-US"/>
         </w:rPr>
       </w:pPr>
@@ -71,29 +73,14 @@
             <w:rFonts w:hint="eastAsia"/>
             <w:lang w:val="en-US"/>
           </w:rPr>
-          <w:t>http://collections.rmg.co.uk/collections/objects/1</w:t>
-        </w:r>
-        <w:r>
-          <w:rPr>
-            <w:rStyle w:val="Hyperlink"/>
-            <w:rFonts w:hint="eastAsia"/>
-            <w:lang w:val="en-US"/>
-          </w:rPr>
-          <w:t>2</w:t>
-        </w:r>
-        <w:r>
-          <w:rPr>
-            <w:rStyle w:val="Hyperlink"/>
-            <w:rFonts w:hint="eastAsia"/>
-            <w:lang w:val="en-US"/>
-          </w:rPr>
-          <w:t>568.html</w:t>
-        </w:r>
-      </w:hyperlink>
-    </w:p>
-    <w:p>
-      <w:pPr>
-        <w:rPr>
+          <w:t>http://collections.rmg.co.uk/collections/objects/12568.html</w:t>
+        </w:r>
+      </w:hyperlink>
+    </w:p>
+    <w:p>
+      <w:pPr>
+        <w:rPr>
+          <w:rFonts w:hint="eastAsia"/>
           <w:lang w:val="en-US"/>
         </w:rPr>
       </w:pPr>
@@ -124,6 +111,7 @@
     <w:p>
       <w:pPr>
         <w:rPr>
+          <w:rFonts w:hint="eastAsia"/>
           <w:lang w:val="en-US"/>
         </w:rPr>
       </w:pPr>
@@ -160,6 +148,7 @@
     <w:p>
       <w:pPr>
         <w:rPr>
+          <w:rFonts w:hint="eastAsia"/>
           <w:lang w:val="en-US"/>
         </w:rPr>
       </w:pPr>
@@ -190,6 +179,7 @@
     <w:p>
       <w:pPr>
         <w:rPr>
+          <w:rFonts w:hint="eastAsia"/>
           <w:lang w:val="en-US"/>
         </w:rPr>
       </w:pPr>
@@ -213,6 +203,7 @@
     <w:p>
       <w:pPr>
         <w:rPr>
+          <w:rFonts w:hint="eastAsia"/>
           <w:lang w:val="en-US"/>
         </w:rPr>
       </w:pPr>
@@ -249,6 +240,7 @@
     <w:p>
       <w:pPr>
         <w:rPr>
+          <w:rFonts w:hint="eastAsia"/>
           <w:lang w:val="en-US"/>
         </w:rPr>
       </w:pPr>
@@ -280,6 +272,7 @@
     <w:p>
       <w:pPr>
         <w:rPr>
+          <w:rFonts w:hint="eastAsia"/>
           <w:lang w:val="en-US"/>
         </w:rPr>
       </w:pPr>
@@ -303,6 +296,7 @@
     <w:p>
       <w:pPr>
         <w:rPr>
+          <w:rFonts w:hint="eastAsia"/>
           <w:lang w:val="en-US"/>
         </w:rPr>
       </w:pPr>
@@ -326,6 +320,7 @@
     <w:p>
       <w:pPr>
         <w:rPr>
+          <w:rFonts w:hint="eastAsia"/>
           <w:lang w:val="en-US"/>
         </w:rPr>
       </w:pPr>
@@ -349,6 +344,7 @@
     <w:p>
       <w:pPr>
         <w:rPr>
+          <w:rFonts w:hint="eastAsia"/>
           <w:lang w:val="en-US"/>
         </w:rPr>
       </w:pPr>
@@ -379,6 +375,7 @@
     <w:p>
       <w:pPr>
         <w:rPr>
+          <w:rFonts w:hint="eastAsia"/>
           <w:lang w:val="en-US"/>
         </w:rPr>
       </w:pPr>
@@ -401,7 +398,11 @@
     </w:p>
     <w:p>
       <w:pPr>
-        <w:rPr>
+        <w:pBdr>
+          <w:bottom w:val="dotted" w:sz="24" w:space="1" w:color="auto"/>
+        </w:pBdr>
+        <w:rPr>
+          <w:rStyle w:val="Hyperlink"/>
           <w:lang w:val="en-US"/>
         </w:rPr>
       </w:pPr>
@@ -419,6 +420,543 @@
             <w:lang w:val="en-US"/>
           </w:rPr>
           <w:t>http://collections.rmg.co.uk/collections/objects/386466.html</w:t>
+        </w:r>
+      </w:hyperlink>
+    </w:p>
+    <w:p>
+      <w:pPr>
+        <w:rPr>
+          <w:rStyle w:val="Hyperlink"/>
+          <w:lang w:val="en-US"/>
+        </w:rPr>
+      </w:pPr>
+    </w:p>
+    <w:p>
+      <w:pPr>
+        <w:rPr>
+          <w:rStyle w:val="Hyperlink"/>
+          <w:color w:val="auto"/>
+          <w:u w:val="none"/>
+          <w:lang w:val="en-US"/>
+        </w:rPr>
+      </w:pPr>
+      <w:r>
+        <w:rPr>
+          <w:rStyle w:val="Hyperlink"/>
+          <w:rFonts w:hint="eastAsia"/>
+          <w:color w:val="auto"/>
+          <w:u w:val="none"/>
+          <w:lang w:val="en-US"/>
+        </w:rPr>
+        <w:t>S</w:t>
+      </w:r>
+      <w:r>
+        <w:rPr>
+          <w:rStyle w:val="Hyperlink"/>
+          <w:color w:val="auto"/>
+          <w:u w:val="none"/>
+          <w:lang w:val="en-US"/>
+        </w:rPr>
+        <w:t xml:space="preserve">tar map </w:t>
+      </w:r>
+      <w:r>
+        <w:rPr>
+          <w:rStyle w:val="Hyperlink"/>
+          <w:color w:val="auto"/>
+          <w:u w:val="none"/>
+          <w:lang w:val="en-US"/>
+        </w:rPr>
+        <w:t xml:space="preserve">- </w:t>
+      </w:r>
+      <w:hyperlink r:id="rId19" w:history="1">
+        <w:r>
+          <w:rPr>
+            <w:rStyle w:val="Hyperlink"/>
+            <w:rFonts w:hint="eastAsia"/>
+            <w:lang w:val="en-US"/>
+          </w:rPr>
+          <w:t>http://collections.rmg.co.uk/collections/objects/543543.html</w:t>
+        </w:r>
+      </w:hyperlink>
+    </w:p>
+    <w:p>
+      <w:pPr>
+        <w:rPr>
+          <w:rStyle w:val="Hyperlink"/>
+          <w:color w:val="auto"/>
+          <w:u w:val="none"/>
+          <w:lang w:val="en-US"/>
+        </w:rPr>
+      </w:pPr>
+      <w:r>
+        <w:rPr>
+          <w:rStyle w:val="Hyperlink"/>
+          <w:rFonts w:hint="eastAsia"/>
+          <w:color w:val="auto"/>
+          <w:u w:val="none"/>
+          <w:lang w:val="en-US"/>
+        </w:rPr>
+        <w:t>G</w:t>
+      </w:r>
+      <w:r>
+        <w:rPr>
+          <w:rStyle w:val="Hyperlink"/>
+          <w:color w:val="auto"/>
+          <w:u w:val="none"/>
+          <w:lang w:val="en-US"/>
+        </w:rPr>
+        <w:t xml:space="preserve">entleman - </w:t>
+      </w:r>
+      <w:hyperlink r:id="rId20" w:history="1">
+        <w:r>
+          <w:rPr>
+            <w:rStyle w:val="Hyperlink"/>
+            <w:rFonts w:hint="eastAsia"/>
+            <w:lang w:val="en-US"/>
+          </w:rPr>
+          <w:t>http://collections.rmg.co.uk/collections/objects/113051.html</w:t>
+        </w:r>
+      </w:hyperlink>
+    </w:p>
+    <w:p>
+      <w:pPr>
+        <w:rPr>
+          <w:rStyle w:val="Hyperlink"/>
+          <w:color w:val="auto"/>
+          <w:u w:val="none"/>
+          <w:lang w:val="en-US"/>
+        </w:rPr>
+      </w:pPr>
+      <w:r>
+        <w:rPr>
+          <w:rStyle w:val="Hyperlink"/>
+          <w:color w:val="auto"/>
+          <w:u w:val="none"/>
+          <w:lang w:val="en-US"/>
+        </w:rPr>
+        <w:t>Naval gentlema</w:t>
+      </w:r>
+      <w:r>
+        <w:rPr>
+          <w:rStyle w:val="Hyperlink"/>
+          <w:rFonts w:hint="eastAsia"/>
+          <w:color w:val="auto"/>
+          <w:u w:val="none"/>
+          <w:lang w:val="en-US"/>
+        </w:rPr>
+        <w:t>n</w:t>
+      </w:r>
+      <w:r>
+        <w:rPr>
+          <w:rStyle w:val="Hyperlink"/>
+          <w:color w:val="auto"/>
+          <w:u w:val="none"/>
+          <w:lang w:val="en-US"/>
+        </w:rPr>
+        <w:t xml:space="preserve"> - </w:t>
+      </w:r>
+      <w:hyperlink r:id="rId21" w:history="1">
+        <w:r>
+          <w:rPr>
+            <w:rStyle w:val="Hyperlink"/>
+            <w:rFonts w:hint="eastAsia"/>
+            <w:lang w:val="en-US"/>
+          </w:rPr>
+          <w:t>http://collections.rmg.co.uk/collections/objects/107264.html</w:t>
+        </w:r>
+      </w:hyperlink>
+    </w:p>
+    <w:p>
+      <w:pPr>
+        <w:rPr>
+          <w:rStyle w:val="Hyperlink"/>
+          <w:color w:val="auto"/>
+          <w:u w:val="none"/>
+          <w:lang w:val="en-US"/>
+        </w:rPr>
+      </w:pPr>
+      <w:r>
+        <w:rPr>
+          <w:rStyle w:val="Hyperlink"/>
+          <w:color w:val="auto"/>
+          <w:u w:val="none"/>
+          <w:lang w:val="en-US"/>
+        </w:rPr>
+        <w:t xml:space="preserve">Older man - </w:t>
+      </w:r>
+      <w:hyperlink r:id="rId22" w:history="1">
+        <w:r>
+          <w:rPr>
+            <w:rStyle w:val="Hyperlink"/>
+            <w:rFonts w:hint="eastAsia"/>
+            <w:lang w:val="en-US"/>
+          </w:rPr>
+          <w:t>http://collections.rmg.co.uk/collections/objects/14482.html</w:t>
+        </w:r>
+      </w:hyperlink>
+    </w:p>
+    <w:p>
+      <w:pPr>
+        <w:rPr>
+          <w:rStyle w:val="Hyperlink"/>
+          <w:color w:val="auto"/>
+          <w:u w:val="none"/>
+          <w:lang w:val="en-US"/>
+        </w:rPr>
+      </w:pPr>
+      <w:r>
+        <w:rPr>
+          <w:rStyle w:val="Hyperlink"/>
+          <w:color w:val="auto"/>
+          <w:u w:val="none"/>
+          <w:lang w:val="en-US"/>
+        </w:rPr>
+        <w:t xml:space="preserve">Drawing of navigation tools - </w:t>
+      </w:r>
+      <w:hyperlink r:id="rId23" w:history="1">
+        <w:r>
+          <w:rPr>
+            <w:rStyle w:val="Hyperlink"/>
+            <w:rFonts w:hint="eastAsia"/>
+            <w:lang w:val="en-US"/>
+          </w:rPr>
+          <w:t>http://collections.rmg.co.uk/collections/objects/386485.html</w:t>
+        </w:r>
+      </w:hyperlink>
+    </w:p>
+    <w:p>
+      <w:pPr>
+        <w:rPr>
+          <w:rStyle w:val="Hyperlink"/>
+          <w:color w:val="auto"/>
+          <w:u w:val="none"/>
+          <w:lang w:val="en-US"/>
+        </w:rPr>
+      </w:pPr>
+      <w:r>
+        <w:rPr>
+          <w:rStyle w:val="Hyperlink"/>
+          <w:rFonts w:hint="eastAsia"/>
+          <w:color w:val="auto"/>
+          <w:u w:val="none"/>
+          <w:lang w:val="en-US"/>
+        </w:rPr>
+        <w:t>N</w:t>
+      </w:r>
+      <w:r>
+        <w:rPr>
+          <w:rStyle w:val="Hyperlink"/>
+          <w:color w:val="auto"/>
+          <w:u w:val="none"/>
+          <w:lang w:val="en-US"/>
+        </w:rPr>
+        <w:t xml:space="preserve">avigation teacher - </w:t>
+      </w:r>
+      <w:hyperlink r:id="rId24" w:history="1">
+        <w:r>
+          <w:rPr>
+            <w:rStyle w:val="Hyperlink"/>
+            <w:rFonts w:hint="eastAsia"/>
+            <w:lang w:val="en-US"/>
+          </w:rPr>
+          <w:t>http://collections.rmg.co.uk/collections/objects/107170.html</w:t>
+        </w:r>
+      </w:hyperlink>
+    </w:p>
+    <w:p>
+      <w:pPr>
+        <w:rPr>
+          <w:rStyle w:val="Hyperlink"/>
+          <w:color w:val="auto"/>
+          <w:u w:val="none"/>
+          <w:lang w:val="en-US"/>
+        </w:rPr>
+      </w:pPr>
+      <w:r>
+        <w:rPr>
+          <w:rStyle w:val="Hyperlink"/>
+          <w:rFonts w:hint="eastAsia"/>
+          <w:color w:val="auto"/>
+          <w:u w:val="none"/>
+          <w:lang w:val="en-US"/>
+        </w:rPr>
+        <w:t>B</w:t>
+      </w:r>
+      <w:r>
+        <w:rPr>
+          <w:rStyle w:val="Hyperlink"/>
+          <w:color w:val="auto"/>
+          <w:u w:val="none"/>
+          <w:lang w:val="en-US"/>
+        </w:rPr>
+        <w:t xml:space="preserve">oy - </w:t>
+      </w:r>
+      <w:hyperlink r:id="rId25" w:history="1">
+        <w:r>
+          <w:rPr>
+            <w:rStyle w:val="Hyperlink"/>
+            <w:rFonts w:hint="eastAsia"/>
+            <w:lang w:val="en-US"/>
+          </w:rPr>
+          <w:t>http://collections.rmg.co.uk/collections/objects/145478.html</w:t>
+        </w:r>
+      </w:hyperlink>
+    </w:p>
+    <w:p>
+      <w:pPr>
+        <w:rPr>
+          <w:rStyle w:val="Hyperlink"/>
+          <w:color w:val="auto"/>
+          <w:u w:val="none"/>
+          <w:lang w:val="en-US"/>
+        </w:rPr>
+      </w:pPr>
+      <w:r>
+        <w:rPr>
+          <w:rStyle w:val="Hyperlink"/>
+          <w:color w:val="auto"/>
+          <w:u w:val="none"/>
+          <w:lang w:val="en-US"/>
+        </w:rPr>
+        <w:t>Capt. Cook</w:t>
+      </w:r>
+      <w:r>
+        <w:rPr>
+          <w:rStyle w:val="Hyperlink"/>
+          <w:rFonts w:hint="eastAsia"/>
+          <w:color w:val="auto"/>
+          <w:u w:val="none"/>
+          <w:lang w:val="en-US"/>
+        </w:rPr>
+        <w:t>’</w:t>
+      </w:r>
+      <w:r>
+        <w:rPr>
+          <w:rStyle w:val="Hyperlink"/>
+          <w:color w:val="auto"/>
+          <w:u w:val="none"/>
+          <w:lang w:val="en-US"/>
+        </w:rPr>
+        <w:t xml:space="preserve">s navigator (the nephew?) - </w:t>
+      </w:r>
+      <w:hyperlink r:id="rId26" w:history="1">
+        <w:r>
+          <w:rPr>
+            <w:rStyle w:val="Hyperlink"/>
+            <w:rFonts w:hint="eastAsia"/>
+            <w:lang w:val="en-US"/>
+          </w:rPr>
+          <w:t>http://collections.rmg.co.uk/collections/objects/145444.html</w:t>
+        </w:r>
+      </w:hyperlink>
+    </w:p>
+    <w:p>
+      <w:pPr>
+        <w:rPr>
+          <w:lang w:val="en-US"/>
+        </w:rPr>
+      </w:pPr>
+      <w:r>
+        <w:rPr>
+          <w:lang w:val="en-US"/>
+        </w:rPr>
+        <w:t xml:space="preserve">WTF logbook - </w:t>
+      </w:r>
+      <w:hyperlink r:id="rId27" w:history="1">
+        <w:r>
+          <w:rPr>
+            <w:rStyle w:val="Hyperlink"/>
+            <w:rFonts w:hint="eastAsia"/>
+            <w:lang w:val="en-US"/>
+          </w:rPr>
+          <w:t>http://collections.rmg.co.uk/collections/objects/128096.html</w:t>
+        </w:r>
+      </w:hyperlink>
+    </w:p>
+    <w:p>
+      <w:pPr>
+        <w:rPr>
+          <w:lang w:val="en-US"/>
+        </w:rPr>
+      </w:pPr>
+      <w:r>
+        <w:rPr>
+          <w:lang w:val="en-US"/>
+        </w:rPr>
+        <w:t xml:space="preserve">Working on the mast - </w:t>
+      </w:r>
+      <w:hyperlink r:id="rId28" w:history="1">
+        <w:r>
+          <w:rPr>
+            <w:rStyle w:val="Hyperlink"/>
+            <w:rFonts w:hint="eastAsia"/>
+            <w:lang w:val="en-US"/>
+          </w:rPr>
+          <w:t>http://collections.rmg.co.uk/collections/objects/200881.html</w:t>
+        </w:r>
+      </w:hyperlink>
+    </w:p>
+    <w:p>
+      <w:pPr>
+        <w:rPr>
+          <w:lang w:val="en-US"/>
+        </w:rPr>
+      </w:pPr>
+      <w:r>
+        <w:rPr>
+          <w:lang w:val="en-US"/>
+        </w:rPr>
+        <w:t xml:space="preserve">Beer, you are my one true love - </w:t>
+      </w:r>
+      <w:hyperlink r:id="rId29" w:history="1">
+        <w:r>
+          <w:rPr>
+            <w:rStyle w:val="Hyperlink"/>
+            <w:rFonts w:hint="eastAsia"/>
+            <w:lang w:val="en-US"/>
+          </w:rPr>
+          <w:t>http://collections.rmg.co.uk/collections/objects/127938.html</w:t>
+        </w:r>
+      </w:hyperlink>
+    </w:p>
+    <w:p>
+      <w:pPr>
+        <w:rPr>
+          <w:lang w:val="en-US"/>
+        </w:rPr>
+      </w:pPr>
+      <w:r>
+        <w:rPr>
+          <w:lang w:val="en-US"/>
+        </w:rPr>
+        <w:t>Is there a reason you</w:t>
+      </w:r>
+      <w:r>
+        <w:rPr>
+          <w:rFonts w:hint="eastAsia"/>
+          <w:lang w:val="en-US"/>
+        </w:rPr>
+        <w:t>’</w:t>
+      </w:r>
+      <w:r>
+        <w:rPr>
+          <w:lang w:val="en-US"/>
+        </w:rPr>
+        <w:t>re touching me? (</w:t>
+      </w:r>
+      <w:proofErr w:type="gramStart"/>
+      <w:r>
+        <w:rPr>
+          <w:rFonts w:hint="eastAsia"/>
+          <w:lang w:val="en-US"/>
+        </w:rPr>
+        <w:t>detail</w:t>
+      </w:r>
+      <w:proofErr w:type="gramEnd"/>
+      <w:r>
+        <w:rPr>
+          <w:lang w:val="en-US"/>
+        </w:rPr>
+        <w:t xml:space="preserve">, young man, detail maid)- </w:t>
+      </w:r>
+      <w:hyperlink r:id="rId30" w:history="1">
+        <w:r>
+          <w:rPr>
+            <w:rStyle w:val="Hyperlink"/>
+            <w:rFonts w:hint="eastAsia"/>
+            <w:lang w:val="en-US"/>
+          </w:rPr>
+          <w:t>http://collections.rmg.co.uk/collections/objects/100637.html</w:t>
+        </w:r>
+      </w:hyperlink>
+    </w:p>
+    <w:p>
+      <w:pPr>
+        <w:rPr>
+          <w:lang w:val="en-US"/>
+        </w:rPr>
+      </w:pPr>
+      <w:proofErr w:type="gramStart"/>
+      <w:r>
+        <w:rPr>
+          <w:lang w:val="en-US"/>
+        </w:rPr>
+        <w:t>Detail of hands on book?</w:t>
+      </w:r>
+      <w:proofErr w:type="gramEnd"/>
+      <w:r>
+        <w:rPr>
+          <w:lang w:val="en-US"/>
+        </w:rPr>
+        <w:t xml:space="preserve"> - </w:t>
+      </w:r>
+      <w:hyperlink r:id="rId31" w:history="1">
+        <w:r>
+          <w:rPr>
+            <w:rStyle w:val="Hyperlink"/>
+            <w:rFonts w:hint="eastAsia"/>
+            <w:lang w:val="en-US"/>
+          </w:rPr>
+          <w:t>http://collections.rmg.co.uk/collections/objects/13997.html</w:t>
+        </w:r>
+      </w:hyperlink>
+    </w:p>
+    <w:p>
+      <w:pPr>
+        <w:rPr>
+          <w:lang w:val="en-US"/>
+        </w:rPr>
+      </w:pPr>
+      <w:r>
+        <w:rPr>
+          <w:lang w:val="en-US"/>
+        </w:rPr>
+        <w:t xml:space="preserve">Lunar distance chart - </w:t>
+      </w:r>
+      <w:hyperlink r:id="rId32" w:history="1">
+        <w:r>
+          <w:rPr>
+            <w:rStyle w:val="Hyperlink"/>
+            <w:rFonts w:hint="eastAsia"/>
+            <w:lang w:val="en-US"/>
+          </w:rPr>
+          <w:t>http://collections.rmg.co.uk/collections/objects/554426.html</w:t>
+        </w:r>
+      </w:hyperlink>
+    </w:p>
+    <w:p>
+      <w:pPr>
+        <w:rPr>
+          <w:lang w:val="en-US"/>
+        </w:rPr>
+      </w:pPr>
+      <w:r>
+        <w:rPr>
+          <w:lang w:val="en-US"/>
+        </w:rPr>
+        <w:t>18</w:t>
+      </w:r>
+      <w:r>
+        <w:rPr>
+          <w:vertAlign w:val="superscript"/>
+          <w:lang w:val="en-US"/>
+        </w:rPr>
+        <w:t>th</w:t>
+      </w:r>
+      <w:r>
+        <w:rPr>
+          <w:lang w:val="en-US"/>
+        </w:rPr>
+        <w:t xml:space="preserve"> Century Writing - </w:t>
+      </w:r>
+      <w:hyperlink r:id="rId33" w:history="1">
+        <w:r>
+          <w:rPr>
+            <w:rStyle w:val="Hyperlink"/>
+            <w:rFonts w:hint="eastAsia"/>
+            <w:lang w:val="en-US"/>
+          </w:rPr>
+          <w:t>http://collections.rmg.co.uk/collections/objects/212336.html</w:t>
         </w:r>
       </w:hyperlink>
     </w:p>

</xml_diff>